<commit_message>
Promjene na bazi podataka
</commit_message>
<xml_diff>
--- a/Dokumentacija/AnalizaIDizajnSistema.docx
+++ b/Dokumentacija/AnalizaIDizajnSistema.docx
@@ -724,18 +724,7 @@
           <w:sz w:val="28"/>
           <w:szCs w:val="28"/>
         </w:rPr>
-        <w:t xml:space="preserve"> </w:t>
-      </w:r>
-      <w:bookmarkStart w:id="0" w:name="_GoBack"/>
-      <w:bookmarkEnd w:id="0"/>
-      <w:r>
-        <w:rPr>
-          <w:rFonts w:ascii="Constantia" w:hAnsi="Constantia" w:cs="Times New Roman"/>
-          <w:color w:val="auto"/>
-          <w:sz w:val="28"/>
-          <w:szCs w:val="28"/>
-        </w:rPr>
-        <w:t>aplikaciju iTravel.</w:t>
+        <w:t xml:space="preserve"> aplikaciju iTravel.</w:t>
       </w:r>
     </w:p>
     <w:p/>
@@ -959,8 +948,8 @@
       </w:pPr>
       <w:r>
         <w:pict>
-          <v:shape id="_x0000_i1032" type="#_x0000_t75" style="width:500.25pt;height:377.25pt">
-            <v:imagedata r:id="rId12" o:title="ERDiagram"/>
+          <v:shape id="_x0000_i1034" type="#_x0000_t75" style="width:476.25pt;height:299.25pt">
+            <v:imagedata r:id="rId12" o:title="erd novi"/>
           </v:shape>
         </w:pict>
       </w:r>
@@ -1032,6 +1021,8 @@
         </w:rPr>
         <w:t>. ERD</w:t>
       </w:r>
+      <w:bookmarkStart w:id="0" w:name="_GoBack"/>
+      <w:bookmarkEnd w:id="0"/>
     </w:p>
     <w:sectPr>
       <w:pgSz w:w="11906" w:h="16838"/>

</xml_diff>

<commit_message>
Update, bez .classpath, bez .project, bez .gitignore
</commit_message>
<xml_diff>
--- a/Dokumentacija/AnalizaIDizajnSistema.docx
+++ b/Dokumentacija/AnalizaIDizajnSistema.docx
@@ -947,12 +947,61 @@
         <w:jc w:val="center"/>
       </w:pPr>
       <w:r>
-        <w:pict>
-          <v:shape id="_x0000_i1034" type="#_x0000_t75" style="width:476.25pt;height:299.25pt">
-            <v:imagedata r:id="rId12" o:title="erd novi"/>
-          </v:shape>
-        </w:pict>
-      </w:r>
+        <w:rPr>
+          <w:noProof/>
+          <w:lang w:val="en-GB" w:eastAsia="en-GB"/>
+        </w:rPr>
+        <w:drawing>
+          <wp:inline distT="0" distB="0" distL="0" distR="0">
+            <wp:extent cx="5760720" cy="5433778"/>
+            <wp:effectExtent l="0" t="0" r="0" b="0"/>
+            <wp:docPr id="2" name="Picture 2" descr="C:\Users\KenanPC\Desktop\ERD.png"/>
+            <wp:cNvGraphicFramePr>
+              <a:graphicFrameLocks xmlns:a="http://schemas.openxmlformats.org/drawingml/2006/main" noChangeAspect="1"/>
+            </wp:cNvGraphicFramePr>
+            <a:graphic xmlns:a="http://schemas.openxmlformats.org/drawingml/2006/main">
+              <a:graphicData uri="http://schemas.openxmlformats.org/drawingml/2006/picture">
+                <pic:pic xmlns:pic="http://schemas.openxmlformats.org/drawingml/2006/picture">
+                  <pic:nvPicPr>
+                    <pic:cNvPr id="0" name="Picture 10" descr="C:\Users\KenanPC\Desktop\ERD.png"/>
+                    <pic:cNvPicPr>
+                      <a:picLocks noChangeAspect="1" noChangeArrowheads="1"/>
+                    </pic:cNvPicPr>
+                  </pic:nvPicPr>
+                  <pic:blipFill>
+                    <a:blip r:embed="rId12">
+                      <a:extLst>
+                        <a:ext uri="{28A0092B-C50C-407E-A947-70E740481C1C}">
+                          <a14:useLocalDpi xmlns:a14="http://schemas.microsoft.com/office/drawing/2010/main" val="0"/>
+                        </a:ext>
+                      </a:extLst>
+                    </a:blip>
+                    <a:srcRect/>
+                    <a:stretch>
+                      <a:fillRect/>
+                    </a:stretch>
+                  </pic:blipFill>
+                  <pic:spPr bwMode="auto">
+                    <a:xfrm>
+                      <a:off x="0" y="0"/>
+                      <a:ext cx="5760720" cy="5433778"/>
+                    </a:xfrm>
+                    <a:prstGeom prst="rect">
+                      <a:avLst/>
+                    </a:prstGeom>
+                    <a:noFill/>
+                    <a:ln>
+                      <a:noFill/>
+                    </a:ln>
+                  </pic:spPr>
+                </pic:pic>
+              </a:graphicData>
+            </a:graphic>
+          </wp:inline>
+        </w:drawing>
+      </w:r>
+      <w:bookmarkStart w:id="0" w:name="_GoBack"/>
+      <w:bookmarkEnd w:id="0"/>
     </w:p>
     <w:p>
       <w:pPr>
@@ -1021,8 +1070,6 @@
         </w:rPr>
         <w:t>. ERD</w:t>
       </w:r>
-      <w:bookmarkStart w:id="0" w:name="_GoBack"/>
-      <w:bookmarkEnd w:id="0"/>
     </w:p>
     <w:sectPr>
       <w:pgSz w:w="11906" w:h="16838"/>

</xml_diff>